<commit_message>
checking uploading to branch and creating pull request
</commit_message>
<xml_diff>
--- a/Description of Functions & Packages.docx
+++ b/Description of Functions & Packages.docx
@@ -96,13 +96,8 @@
         <w:jc w:val="both"/>
       </w:pPr>
       <w:r>
-        <w:t xml:space="preserve">Module 1: </w:t>
-      </w:r>
-      <w:proofErr w:type="spellStart"/>
-      <w:r>
-        <w:t>DeliverableViewer</w:t>
-      </w:r>
-      <w:proofErr w:type="spellEnd"/>
+        <w:t>Module 1: DeliverableViewer</w:t>
+      </w:r>
     </w:p>
     <w:p>
       <w:pPr>
@@ -133,10 +128,10 @@
         <w:t xml:space="preserve"> or Projects</w:t>
       </w:r>
       <w:r>
-        <w:t xml:space="preserve"> and the date they are </w:t>
-      </w:r>
-      <w:r>
-        <w:t>[due] on.</w:t>
+        <w:t xml:space="preserve"> and the date they are</w:t>
+      </w:r>
+      <w:r>
+        <w:t xml:space="preserve"> on.</w:t>
       </w:r>
     </w:p>
     <w:p>
@@ -150,11 +145,9 @@
       <w:r>
         <w:t xml:space="preserve">: </w:t>
       </w:r>
-      <w:proofErr w:type="spellStart"/>
       <w:r>
         <w:t>TimeManager</w:t>
       </w:r>
-      <w:proofErr w:type="spellEnd"/>
     </w:p>
     <w:p>
       <w:pPr>
@@ -176,10 +169,7 @@
         <w:t xml:space="preserve">. </w:t>
       </w:r>
       <w:r>
-        <w:t>I</w:t>
-      </w:r>
-      <w:r>
-        <w:t>t will take study time availability, for the next 7 days, from the student and recommend an allotted study time for each course depending on how they have ranked the course and upcoming deliverables.</w:t>
+        <w:t>It will take study time availability, for the next 7 days, from the student and recommend an allotted study time for each course depending on how they have ranked the course and upcoming deliverables.</w:t>
       </w:r>
     </w:p>
     <w:sectPr>
@@ -637,6 +627,7 @@
   <w:style w:type="character" w:default="1" w:styleId="DefaultParagraphFont">
     <w:name w:val="Default Paragraph Font"/>
     <w:uiPriority w:val="1"/>
+    <w:semiHidden/>
     <w:unhideWhenUsed/>
   </w:style>
   <w:style w:type="table" w:default="1" w:styleId="TableNormal">

</xml_diff>